<commit_message>
add note about server.php
</commit_message>
<xml_diff>
--- a/GREECE-REST-AJAX.docx
+++ b/GREECE-REST-AJAX.docx
@@ -483,6 +483,7 @@
     <w:p>
       <w:pPr>
         <w:rPr>
+          <w:rStyle w:val="Hyperlink"/>
           <w:rFonts w:ascii="Segoe UI" w:hAnsi="Segoe UI" w:cs="Segoe UI"/>
           <w:b/>
           <w:bCs/>
@@ -3957,29 +3958,7 @@
             <w:sz w:val="28"/>
             <w:szCs w:val="28"/>
           </w:rPr>
-          <w:t>https://wp-html.co.uk</w:t>
-        </w:r>
-        <w:r>
-          <w:rPr>
-            <w:rStyle w:val="Hyperlink"/>
-            <w:rFonts w:ascii="Segoe UI" w:hAnsi="Segoe UI" w:cs="Segoe UI"/>
-            <w:b/>
-            <w:bCs/>
-            <w:sz w:val="28"/>
-            <w:szCs w:val="28"/>
-          </w:rPr>
-          <w:t>/</w:t>
-        </w:r>
-        <w:r>
-          <w:rPr>
-            <w:rStyle w:val="Hyperlink"/>
-            <w:rFonts w:ascii="Segoe UI" w:hAnsi="Segoe UI" w:cs="Segoe UI"/>
-            <w:b/>
-            <w:bCs/>
-            <w:sz w:val="28"/>
-            <w:szCs w:val="28"/>
-          </w:rPr>
-          <w:t>greece/wp-json/</w:t>
+          <w:t>https://wp-html.co.uk/greece/wp-json/</w:t>
         </w:r>
         <w:r>
           <w:rPr>
@@ -4023,51 +4002,7 @@
             <w:sz w:val="28"/>
             <w:szCs w:val="28"/>
           </w:rPr>
-          <w:t>wp/v2/posts?</w:t>
-        </w:r>
-        <w:r>
-          <w:rPr>
-            <w:rStyle w:val="Hyperlink"/>
-            <w:rFonts w:ascii="Segoe UI" w:hAnsi="Segoe UI" w:cs="Segoe UI"/>
-            <w:b/>
-            <w:bCs/>
-            <w:sz w:val="28"/>
-            <w:szCs w:val="28"/>
-          </w:rPr>
-          <w:t>_</w:t>
-        </w:r>
-        <w:r>
-          <w:rPr>
-            <w:rStyle w:val="Hyperlink"/>
-            <w:rFonts w:ascii="Segoe UI" w:hAnsi="Segoe UI" w:cs="Segoe UI"/>
-            <w:b/>
-            <w:bCs/>
-            <w:sz w:val="28"/>
-            <w:szCs w:val="28"/>
-          </w:rPr>
-          <w:t>fields=author</w:t>
-        </w:r>
-        <w:r>
-          <w:rPr>
-            <w:rStyle w:val="Hyperlink"/>
-            <w:rFonts w:ascii="Segoe UI" w:hAnsi="Segoe UI" w:cs="Segoe UI"/>
-            <w:b/>
-            <w:bCs/>
-            <w:sz w:val="28"/>
-            <w:szCs w:val="28"/>
-          </w:rPr>
-          <w:t>N</w:t>
-        </w:r>
-        <w:r>
-          <w:rPr>
-            <w:rStyle w:val="Hyperlink"/>
-            <w:rFonts w:ascii="Segoe UI" w:hAnsi="Segoe UI" w:cs="Segoe UI"/>
-            <w:b/>
-            <w:bCs/>
-            <w:sz w:val="28"/>
-            <w:szCs w:val="28"/>
-          </w:rPr>
-          <w:t>ame,id,excerpt,title,link,acf</w:t>
+          <w:t>wp/v2/posts?_fields=authorName,id,excerpt,title,link,acf</w:t>
         </w:r>
       </w:hyperlink>
       <w:r>
@@ -4358,29 +4293,7 @@
             <w:sz w:val="28"/>
             <w:szCs w:val="28"/>
           </w:rPr>
-          <w:t>https://wp-html.co.uk/greece/</w:t>
-        </w:r>
-        <w:r>
-          <w:rPr>
-            <w:rStyle w:val="Hyperlink"/>
-            <w:rFonts w:ascii="Segoe UI" w:hAnsi="Segoe UI" w:cs="Segoe UI"/>
-            <w:b/>
-            <w:bCs/>
-            <w:sz w:val="28"/>
-            <w:szCs w:val="28"/>
-          </w:rPr>
-          <w:t>w</w:t>
-        </w:r>
-        <w:r>
-          <w:rPr>
-            <w:rStyle w:val="Hyperlink"/>
-            <w:rFonts w:ascii="Segoe UI" w:hAnsi="Segoe UI" w:cs="Segoe UI"/>
-            <w:b/>
-            <w:bCs/>
-            <w:sz w:val="28"/>
-            <w:szCs w:val="28"/>
-          </w:rPr>
-          <w:t>p-json/</w:t>
+          <w:t>https://wp-html.co.uk/greece/wp-json/</w:t>
         </w:r>
         <w:r>
           <w:rPr>
@@ -4502,51 +4415,7 @@
             <w:sz w:val="28"/>
             <w:szCs w:val="28"/>
           </w:rPr>
-          <w:t>https://wp-html.co.uk</w:t>
-        </w:r>
-        <w:r>
-          <w:rPr>
-            <w:rStyle w:val="Hyperlink"/>
-            <w:rFonts w:ascii="Segoe UI" w:hAnsi="Segoe UI" w:cs="Segoe UI"/>
-            <w:b/>
-            <w:bCs/>
-            <w:sz w:val="28"/>
-            <w:szCs w:val="28"/>
-          </w:rPr>
-          <w:t>/</w:t>
-        </w:r>
-        <w:r>
-          <w:rPr>
-            <w:rStyle w:val="Hyperlink"/>
-            <w:rFonts w:ascii="Segoe UI" w:hAnsi="Segoe UI" w:cs="Segoe UI"/>
-            <w:b/>
-            <w:bCs/>
-            <w:sz w:val="28"/>
-            <w:szCs w:val="28"/>
-          </w:rPr>
-          <w:t>g</w:t>
-        </w:r>
-        <w:r>
-          <w:rPr>
-            <w:rStyle w:val="Hyperlink"/>
-            <w:rFonts w:ascii="Segoe UI" w:hAnsi="Segoe UI" w:cs="Segoe UI"/>
-            <w:b/>
-            <w:bCs/>
-            <w:sz w:val="28"/>
-            <w:szCs w:val="28"/>
-          </w:rPr>
-          <w:t>r</w:t>
-        </w:r>
-        <w:r>
-          <w:rPr>
-            <w:rStyle w:val="Hyperlink"/>
-            <w:rFonts w:ascii="Segoe UI" w:hAnsi="Segoe UI" w:cs="Segoe UI"/>
-            <w:b/>
-            <w:bCs/>
-            <w:sz w:val="28"/>
-            <w:szCs w:val="28"/>
-          </w:rPr>
-          <w:t>eece/wp-json/wordcamp/v2/latest-posts/10</w:t>
+          <w:t>https://wp-html.co.uk/greece/wp-json/wordcamp/v2/latest-posts/10</w:t>
         </w:r>
       </w:hyperlink>
     </w:p>
@@ -4678,29 +4547,7 @@
             <w:sz w:val="28"/>
             <w:szCs w:val="28"/>
           </w:rPr>
-          <w:t>https://wp-html.co.uk/greece/</w:t>
-        </w:r>
-        <w:r>
-          <w:rPr>
-            <w:rStyle w:val="Hyperlink"/>
-            <w:rFonts w:ascii="Segoe UI" w:hAnsi="Segoe UI" w:cs="Segoe UI"/>
-            <w:b/>
-            <w:bCs/>
-            <w:sz w:val="28"/>
-            <w:szCs w:val="28"/>
-          </w:rPr>
-          <w:t>w</w:t>
-        </w:r>
-        <w:r>
-          <w:rPr>
-            <w:rStyle w:val="Hyperlink"/>
-            <w:rFonts w:ascii="Segoe UI" w:hAnsi="Segoe UI" w:cs="Segoe UI"/>
-            <w:b/>
-            <w:bCs/>
-            <w:sz w:val="28"/>
-            <w:szCs w:val="28"/>
-          </w:rPr>
-          <w:t>p-json/</w:t>
+          <w:t>https://wp-html.co.uk/greece/wp-json/</w:t>
         </w:r>
         <w:r>
           <w:rPr>
@@ -5251,29 +5098,7 @@
             <w:sz w:val="32"/>
             <w:szCs w:val="32"/>
           </w:rPr>
-          <w:t>https://wp-html.co.uk/</w:t>
-        </w:r>
-        <w:r>
-          <w:rPr>
-            <w:rStyle w:val="Hyperlink"/>
-            <w:rFonts w:ascii="Segoe UI" w:hAnsi="Segoe UI" w:cs="Segoe UI"/>
-            <w:b/>
-            <w:bCs/>
-            <w:sz w:val="32"/>
-            <w:szCs w:val="32"/>
-          </w:rPr>
-          <w:t>g</w:t>
-        </w:r>
-        <w:r>
-          <w:rPr>
-            <w:rStyle w:val="Hyperlink"/>
-            <w:rFonts w:ascii="Segoe UI" w:hAnsi="Segoe UI" w:cs="Segoe UI"/>
-            <w:b/>
-            <w:bCs/>
-            <w:sz w:val="32"/>
-            <w:szCs w:val="32"/>
-          </w:rPr>
-          <w:t>reece/ajax/</w:t>
+          <w:t>https://wp-html.co.uk/greece/ajax/</w:t>
         </w:r>
       </w:hyperlink>
     </w:p>
@@ -5336,29 +5161,7 @@
             <w:sz w:val="32"/>
             <w:szCs w:val="32"/>
           </w:rPr>
-          <w:t>https://wp-html.co.uk/gree</w:t>
-        </w:r>
-        <w:r>
-          <w:rPr>
-            <w:rStyle w:val="Hyperlink"/>
-            <w:rFonts w:ascii="Segoe UI" w:hAnsi="Segoe UI" w:cs="Segoe UI"/>
-            <w:b/>
-            <w:bCs/>
-            <w:sz w:val="32"/>
-            <w:szCs w:val="32"/>
-          </w:rPr>
-          <w:t>c</w:t>
-        </w:r>
-        <w:r>
-          <w:rPr>
-            <w:rStyle w:val="Hyperlink"/>
-            <w:rFonts w:ascii="Segoe UI" w:hAnsi="Segoe UI" w:cs="Segoe UI"/>
-            <w:b/>
-            <w:bCs/>
-            <w:sz w:val="32"/>
-            <w:szCs w:val="32"/>
-          </w:rPr>
-          <w:t>e/ajax-search/</w:t>
+          <w:t>https://wp-html.co.uk/greece/ajax-search/</w:t>
         </w:r>
       </w:hyperlink>
     </w:p>

</xml_diff>